<commit_message>
Added Q6 answers to report
</commit_message>
<xml_diff>
--- a/RegressionAnalysis_Project4_Report.docx
+++ b/RegressionAnalysis_Project4_Report.docx
@@ -334,12 +334,12 @@
           <wp:inline distB="114300" distT="114300" distL="114300" distR="114300">
             <wp:extent cx="5943600" cy="2514600"/>
             <wp:effectExtent b="0" l="0" r="0" t="0"/>
-            <wp:docPr id="81" name="image4.png"/>
+            <wp:docPr id="96" name="image5.png"/>
             <a:graphic>
               <a:graphicData uri="http://schemas.openxmlformats.org/drawingml/2006/picture">
                 <pic:pic>
                   <pic:nvPicPr>
-                    <pic:cNvPr id="0" name="image4.png"/>
+                    <pic:cNvPr id="0" name="image5.png"/>
                     <pic:cNvPicPr preferRelativeResize="0"/>
                   </pic:nvPicPr>
                   <pic:blipFill>
@@ -568,7 +568,7 @@
           <wp:inline distB="114300" distT="114300" distL="114300" distR="114300">
             <wp:extent cx="5943600" cy="3771900"/>
             <wp:effectExtent b="0" l="0" r="0" t="0"/>
-            <wp:docPr id="83" name="image2.png"/>
+            <wp:docPr id="99" name="image2.png"/>
             <a:graphic>
               <a:graphicData uri="http://schemas.openxmlformats.org/drawingml/2006/picture">
                 <pic:pic>
@@ -622,12 +622,12 @@
           <wp:inline distB="114300" distT="114300" distL="114300" distR="114300">
             <wp:extent cx="2014538" cy="1845920"/>
             <wp:effectExtent b="0" l="0" r="0" t="0"/>
-            <wp:docPr id="82" name="image9.png"/>
+            <wp:docPr id="98" name="image1.png"/>
             <a:graphic>
               <a:graphicData uri="http://schemas.openxmlformats.org/drawingml/2006/picture">
                 <pic:pic>
                   <pic:nvPicPr>
-                    <pic:cNvPr id="0" name="image9.png"/>
+                    <pic:cNvPr id="0" name="image1.png"/>
                     <pic:cNvPicPr preferRelativeResize="0"/>
                   </pic:nvPicPr>
                   <pic:blipFill>
@@ -949,12 +949,12 @@
           <wp:inline distB="114300" distT="114300" distL="114300" distR="114300">
             <wp:extent cx="3543300" cy="6993109"/>
             <wp:effectExtent b="0" l="0" r="0" t="0"/>
-            <wp:docPr id="85" name="image13.png"/>
+            <wp:docPr id="101" name="image6.png"/>
             <a:graphic>
               <a:graphicData uri="http://schemas.openxmlformats.org/drawingml/2006/picture">
                 <pic:pic>
                   <pic:nvPicPr>
-                    <pic:cNvPr id="0" name="image13.png"/>
+                    <pic:cNvPr id="0" name="image6.png"/>
                     <pic:cNvPicPr preferRelativeResize="0"/>
                   </pic:nvPicPr>
                   <pic:blipFill>
@@ -1137,12 +1137,12 @@
           <wp:inline distB="114300" distT="114300" distL="114300" distR="114300">
             <wp:extent cx="3857625" cy="7696200"/>
             <wp:effectExtent b="0" l="0" r="0" t="0"/>
-            <wp:docPr id="84" name="image3.png"/>
+            <wp:docPr id="100" name="image7.png"/>
             <a:graphic>
               <a:graphicData uri="http://schemas.openxmlformats.org/drawingml/2006/picture">
                 <pic:pic>
                   <pic:nvPicPr>
-                    <pic:cNvPr id="0" name="image3.png"/>
+                    <pic:cNvPr id="0" name="image7.png"/>
                     <pic:cNvPicPr preferRelativeResize="0"/>
                   </pic:nvPicPr>
                   <pic:blipFill>
@@ -1252,12 +1252,12 @@
           <wp:inline distB="114300" distT="114300" distL="114300" distR="114300">
             <wp:extent cx="5943600" cy="3009900"/>
             <wp:effectExtent b="0" l="0" r="0" t="0"/>
-            <wp:docPr id="88" name="image11.png"/>
+            <wp:docPr id="103" name="image4.png"/>
             <a:graphic>
               <a:graphicData uri="http://schemas.openxmlformats.org/drawingml/2006/picture">
                 <pic:pic>
                   <pic:nvPicPr>
-                    <pic:cNvPr id="0" name="image11.png"/>
+                    <pic:cNvPr id="0" name="image4.png"/>
                     <pic:cNvPicPr preferRelativeResize="0"/>
                   </pic:nvPicPr>
                   <pic:blipFill>
@@ -1668,12 +1668,12 @@
           <wp:inline distB="114300" distT="114300" distL="114300" distR="114300">
             <wp:extent cx="4076700" cy="2562225"/>
             <wp:effectExtent b="0" l="0" r="0" t="0"/>
-            <wp:docPr id="87" name="image1.png"/>
+            <wp:docPr id="102" name="image16.png"/>
             <a:graphic>
               <a:graphicData uri="http://schemas.openxmlformats.org/drawingml/2006/picture">
                 <pic:pic>
                   <pic:nvPicPr>
-                    <pic:cNvPr id="0" name="image1.png"/>
+                    <pic:cNvPr id="0" name="image16.png"/>
                     <pic:cNvPicPr preferRelativeResize="0"/>
                   </pic:nvPicPr>
                   <pic:blipFill>
@@ -1945,12 +1945,12 @@
             <wp:inline distB="19050" distT="19050" distL="19050" distR="19050">
               <wp:extent cx="1714500" cy="419100"/>
               <wp:effectExtent b="0" l="0" r="0" t="0"/>
-              <wp:docPr id="89" name="image8.png"/>
+              <wp:docPr id="106" name="image15.png"/>
               <a:graphic>
                 <a:graphicData uri="http://schemas.openxmlformats.org/drawingml/2006/picture">
                   <pic:pic>
                     <pic:nvPicPr>
-                      <pic:cNvPr id="0" name="image8.png"/>
+                      <pic:cNvPr id="0" name="image15.png"/>
                       <pic:cNvPicPr preferRelativeResize="0"/>
                     </pic:nvPicPr>
                     <pic:blipFill>
@@ -2036,12 +2036,12 @@
             <wp:inline distB="19050" distT="19050" distL="19050" distR="19050">
               <wp:extent cx="2438400" cy="419100"/>
               <wp:effectExtent b="0" l="0" r="0" t="0"/>
-              <wp:docPr id="86" name="image14.png"/>
+              <wp:docPr id="104" name="image3.png"/>
               <a:graphic>
                 <a:graphicData uri="http://schemas.openxmlformats.org/drawingml/2006/picture">
                   <pic:pic>
                     <pic:nvPicPr>
-                      <pic:cNvPr id="0" name="image14.png"/>
+                      <pic:cNvPr id="0" name="image3.png"/>
                       <pic:cNvPicPr preferRelativeResize="0"/>
                     </pic:nvPicPr>
                     <pic:blipFill>
@@ -2142,12 +2142,12 @@
             <wp:inline distB="19050" distT="19050" distL="19050" distR="19050">
               <wp:extent cx="2387600" cy="419100"/>
               <wp:effectExtent b="0" l="0" r="0" t="0"/>
-              <wp:docPr id="92" name="image15.png"/>
+              <wp:docPr id="109" name="image17.png"/>
               <a:graphic>
                 <a:graphicData uri="http://schemas.openxmlformats.org/drawingml/2006/picture">
                   <pic:pic>
                     <pic:nvPicPr>
-                      <pic:cNvPr id="0" name="image15.png"/>
+                      <pic:cNvPr id="0" name="image17.png"/>
                       <pic:cNvPicPr preferRelativeResize="0"/>
                     </pic:nvPicPr>
                     <pic:blipFill>
@@ -4668,12 +4668,12 @@
           <wp:inline distB="114300" distT="114300" distL="114300" distR="114300">
             <wp:extent cx="4276725" cy="2867025"/>
             <wp:effectExtent b="0" l="0" r="0" t="0"/>
-            <wp:docPr id="91" name="image6.png"/>
+            <wp:docPr id="107" name="image13.png"/>
             <a:graphic>
               <a:graphicData uri="http://schemas.openxmlformats.org/drawingml/2006/picture">
                 <pic:pic>
                   <pic:nvPicPr>
-                    <pic:cNvPr id="0" name="image6.png"/>
+                    <pic:cNvPr id="0" name="image13.png"/>
                     <pic:cNvPicPr preferRelativeResize="0"/>
                   </pic:nvPicPr>
                   <pic:blipFill>
@@ -4900,12 +4900,12 @@
           <wp:inline distB="114300" distT="114300" distL="114300" distR="114300">
             <wp:extent cx="3971925" cy="4924425"/>
             <wp:effectExtent b="0" l="0" r="0" t="0"/>
-            <wp:docPr id="90" name="image10.png"/>
+            <wp:docPr id="108" name="image14.png"/>
             <a:graphic>
               <a:graphicData uri="http://schemas.openxmlformats.org/drawingml/2006/picture">
                 <pic:pic>
                   <pic:nvPicPr>
-                    <pic:cNvPr id="0" name="image10.png"/>
+                    <pic:cNvPr id="0" name="image14.png"/>
                     <pic:cNvPicPr preferRelativeResize="0"/>
                   </pic:nvPicPr>
                   <pic:blipFill>
@@ -5424,7 +5424,6 @@
         <w:spacing w:line="276" w:lineRule="auto"/>
         <w:rPr>
           <w:rFonts w:ascii="Courier New" w:cs="Courier New" w:eastAsia="Courier New" w:hAnsi="Courier New"/>
-          <w:b w:val="1"/>
           <w:sz w:val="20"/>
           <w:szCs w:val="20"/>
         </w:rPr>
@@ -5438,6 +5437,214 @@
           <w:rtl w:val="0"/>
         </w:rPr>
         <w:t xml:space="preserve">ANS:</w:t>
+        <w:br w:type="textWrapping"/>
+      </w:r>
+      <w:r>
+        <w:rPr>
+          <w:rFonts w:ascii="Courier New" w:cs="Courier New" w:eastAsia="Courier New" w:hAnsi="Courier New"/>
+          <w:sz w:val="20"/>
+          <w:szCs w:val="20"/>
+          <w:rtl w:val="0"/>
+        </w:rPr>
+        <w:t xml:space="preserve">To evaluate the performance of MLP for this task, we experimented with various hyperparameters such as weight decays, network sizes (hidden neurons and depth), and model activation functions. We used the top 6 features selected by F-Score (MI selected features were the same). The hyperparameter space included:</w:t>
+      </w:r>
+    </w:p>
+    <w:p>
+      <w:pPr>
+        <w:spacing w:line="276" w:lineRule="auto"/>
+        <w:rPr>
+          <w:rFonts w:ascii="Courier New" w:cs="Courier New" w:eastAsia="Courier New" w:hAnsi="Courier New"/>
+          <w:sz w:val="20"/>
+          <w:szCs w:val="20"/>
+        </w:rPr>
+      </w:pPr>
+      <w:r>
+        <w:rPr>
+          <w:rtl w:val="0"/>
+        </w:rPr>
+      </w:r>
+    </w:p>
+    <w:p>
+      <w:pPr>
+        <w:spacing w:line="276" w:lineRule="auto"/>
+        <w:rPr>
+          <w:rFonts w:ascii="Courier New" w:cs="Courier New" w:eastAsia="Courier New" w:hAnsi="Courier New"/>
+          <w:sz w:val="20"/>
+          <w:szCs w:val="20"/>
+        </w:rPr>
+      </w:pPr>
+      <w:r>
+        <w:rPr>
+          <w:rFonts w:ascii="Courier New" w:cs="Courier New" w:eastAsia="Courier New" w:hAnsi="Courier New"/>
+          <w:sz w:val="20"/>
+          <w:szCs w:val="20"/>
+          <w:rtl w:val="0"/>
+        </w:rPr>
+        <w:t xml:space="preserve">Network sizes: [[32],[64],[8,16,32,64]]. We kept the number of network sizes small to reduce training time. We used 32 and 64 deep MLP to analyze the effect of increasing the number of neurons in a layer and 32 and [8,16,32,64] to analyze the effect of increasing the number of layers in MLP.</w:t>
+      </w:r>
+    </w:p>
+    <w:p>
+      <w:pPr>
+        <w:spacing w:line="276" w:lineRule="auto"/>
+        <w:rPr>
+          <w:rFonts w:ascii="Courier New" w:cs="Courier New" w:eastAsia="Courier New" w:hAnsi="Courier New"/>
+          <w:sz w:val="20"/>
+          <w:szCs w:val="20"/>
+        </w:rPr>
+      </w:pPr>
+      <w:r>
+        <w:rPr>
+          <w:rFonts w:ascii="Courier New" w:cs="Courier New" w:eastAsia="Courier New" w:hAnsi="Courier New"/>
+          <w:sz w:val="20"/>
+          <w:szCs w:val="20"/>
+          <w:rtl w:val="0"/>
+        </w:rPr>
+        <w:t xml:space="preserve">Model activation: relu, tanh, logistic</w:t>
+      </w:r>
+    </w:p>
+    <w:p>
+      <w:pPr>
+        <w:spacing w:line="276" w:lineRule="auto"/>
+        <w:rPr>
+          <w:rFonts w:ascii="Courier New" w:cs="Courier New" w:eastAsia="Courier New" w:hAnsi="Courier New"/>
+          <w:sz w:val="20"/>
+          <w:szCs w:val="20"/>
+        </w:rPr>
+      </w:pPr>
+      <w:r>
+        <w:rPr>
+          <w:rFonts w:ascii="Courier New" w:cs="Courier New" w:eastAsia="Courier New" w:hAnsi="Courier New"/>
+          <w:sz w:val="20"/>
+          <w:szCs w:val="20"/>
+          <w:rtl w:val="0"/>
+        </w:rPr>
+        <w:t xml:space="preserve">Weight decay (for regularization): 0.001, 0.01, 0.1</w:t>
+      </w:r>
+    </w:p>
+    <w:p>
+      <w:pPr>
+        <w:spacing w:line="276" w:lineRule="auto"/>
+        <w:rPr>
+          <w:rFonts w:ascii="Courier New" w:cs="Courier New" w:eastAsia="Courier New" w:hAnsi="Courier New"/>
+          <w:sz w:val="20"/>
+          <w:szCs w:val="20"/>
+        </w:rPr>
+      </w:pPr>
+      <w:r>
+        <w:rPr>
+          <w:rtl w:val="0"/>
+        </w:rPr>
+      </w:r>
+    </w:p>
+    <w:p>
+      <w:pPr>
+        <w:spacing w:line="276" w:lineRule="auto"/>
+        <w:rPr>
+          <w:rFonts w:ascii="Courier New" w:cs="Courier New" w:eastAsia="Courier New" w:hAnsi="Courier New"/>
+          <w:sz w:val="20"/>
+          <w:szCs w:val="20"/>
+        </w:rPr>
+      </w:pPr>
+      <w:r>
+        <w:rPr>
+          <w:rFonts w:ascii="Courier New" w:cs="Courier New" w:eastAsia="Courier New" w:hAnsi="Courier New"/>
+          <w:sz w:val="20"/>
+          <w:szCs w:val="20"/>
+          <w:rtl w:val="0"/>
+        </w:rPr>
+        <w:t xml:space="preserve">We performed a 10-fold Grid Search Cross-validation using the pipeline() function of Scikit learn to systematically find the optimal hyperparameters for the diamond characteristic dataset. The best set of hyperparameters for this dataset was achieved with activation as </w:t>
+      </w:r>
+      <w:r>
+        <w:rPr>
+          <w:rFonts w:ascii="Courier New" w:cs="Courier New" w:eastAsia="Courier New" w:hAnsi="Courier New"/>
+          <w:b w:val="1"/>
+          <w:sz w:val="20"/>
+          <w:szCs w:val="20"/>
+          <w:rtl w:val="0"/>
+        </w:rPr>
+        <w:t xml:space="preserve">'relu'</w:t>
+      </w:r>
+      <w:r>
+        <w:rPr>
+          <w:rFonts w:ascii="Courier New" w:cs="Courier New" w:eastAsia="Courier New" w:hAnsi="Courier New"/>
+          <w:sz w:val="20"/>
+          <w:szCs w:val="20"/>
+          <w:rtl w:val="0"/>
+        </w:rPr>
+        <w:t xml:space="preserve">, alpha as </w:t>
+      </w:r>
+      <w:r>
+        <w:rPr>
+          <w:rFonts w:ascii="Courier New" w:cs="Courier New" w:eastAsia="Courier New" w:hAnsi="Courier New"/>
+          <w:b w:val="1"/>
+          <w:sz w:val="20"/>
+          <w:szCs w:val="20"/>
+          <w:rtl w:val="0"/>
+        </w:rPr>
+        <w:t xml:space="preserve">0.001</w:t>
+      </w:r>
+      <w:r>
+        <w:rPr>
+          <w:rFonts w:ascii="Courier New" w:cs="Courier New" w:eastAsia="Courier New" w:hAnsi="Courier New"/>
+          <w:sz w:val="20"/>
+          <w:szCs w:val="20"/>
+          <w:rtl w:val="0"/>
+        </w:rPr>
+        <w:t xml:space="preserve">, and layer_structure as </w:t>
+      </w:r>
+      <w:r>
+        <w:rPr>
+          <w:rFonts w:ascii="Courier New" w:cs="Courier New" w:eastAsia="Courier New" w:hAnsi="Courier New"/>
+          <w:b w:val="1"/>
+          <w:sz w:val="20"/>
+          <w:szCs w:val="20"/>
+          <w:rtl w:val="0"/>
+        </w:rPr>
+        <w:t xml:space="preserve">[8, 16, 32, 64]</w:t>
+      </w:r>
+      <w:r>
+        <w:rPr>
+          <w:rFonts w:ascii="Courier New" w:cs="Courier New" w:eastAsia="Courier New" w:hAnsi="Courier New"/>
+          <w:sz w:val="20"/>
+          <w:szCs w:val="20"/>
+          <w:rtl w:val="0"/>
+        </w:rPr>
+        <w:t xml:space="preserve">. The resulting train and validation RMSE for this setting were </w:t>
+      </w:r>
+      <w:r>
+        <w:rPr>
+          <w:rFonts w:ascii="Courier New" w:cs="Courier New" w:eastAsia="Courier New" w:hAnsi="Courier New"/>
+          <w:b w:val="1"/>
+          <w:sz w:val="20"/>
+          <w:szCs w:val="20"/>
+          <w:rtl w:val="0"/>
+        </w:rPr>
+        <w:t xml:space="preserve">-684.873 and -651.281</w:t>
+      </w:r>
+      <w:r>
+        <w:rPr>
+          <w:rFonts w:ascii="Courier New" w:cs="Courier New" w:eastAsia="Courier New" w:hAnsi="Courier New"/>
+          <w:sz w:val="20"/>
+          <w:szCs w:val="20"/>
+          <w:rtl w:val="0"/>
+        </w:rPr>
+        <w:t xml:space="preserve">, respectively.</w:t>
+      </w:r>
+    </w:p>
+    <w:p>
+      <w:pPr>
+        <w:spacing w:line="276" w:lineRule="auto"/>
+        <w:rPr>
+          <w:rFonts w:ascii="Courier New" w:cs="Courier New" w:eastAsia="Courier New" w:hAnsi="Courier New"/>
+          <w:b w:val="1"/>
+          <w:sz w:val="20"/>
+          <w:szCs w:val="20"/>
+        </w:rPr>
+      </w:pPr>
+      <w:r>
+        <w:rPr>
+          <w:rtl w:val="0"/>
+        </w:rPr>
       </w:r>
     </w:p>
     <w:p>
@@ -5505,7 +5712,6 @@
         <w:spacing w:line="276" w:lineRule="auto"/>
         <w:rPr>
           <w:rFonts w:ascii="Courier New" w:cs="Courier New" w:eastAsia="Courier New" w:hAnsi="Courier New"/>
-          <w:b w:val="1"/>
           <w:sz w:val="20"/>
           <w:szCs w:val="20"/>
         </w:rPr>
@@ -5519,6 +5725,85 @@
           <w:rtl w:val="0"/>
         </w:rPr>
         <w:t xml:space="preserve">ANS:</w:t>
+        <w:br w:type="textWrapping"/>
+      </w:r>
+      <w:r>
+        <w:rPr>
+          <w:rFonts w:ascii="Courier New" w:cs="Courier New" w:eastAsia="Courier New" w:hAnsi="Courier New"/>
+          <w:sz w:val="20"/>
+          <w:szCs w:val="20"/>
+          <w:rtl w:val="0"/>
+        </w:rPr>
+        <w:t xml:space="preserve">The test RMSE of the best linear regression model was -1228.22030, while the test RMSE obtained by the MLP model with best hyperparameters is -651.28062.</w:t>
+      </w:r>
+    </w:p>
+    <w:p>
+      <w:pPr>
+        <w:spacing w:line="276" w:lineRule="auto"/>
+        <w:rPr>
+          <w:rFonts w:ascii="Courier New" w:cs="Courier New" w:eastAsia="Courier New" w:hAnsi="Courier New"/>
+          <w:sz w:val="20"/>
+          <w:szCs w:val="20"/>
+        </w:rPr>
+      </w:pPr>
+      <w:r>
+        <w:rPr>
+          <w:rtl w:val="0"/>
+        </w:rPr>
+      </w:r>
+    </w:p>
+    <w:p>
+      <w:pPr>
+        <w:spacing w:line="276" w:lineRule="auto"/>
+        <w:rPr>
+          <w:rFonts w:ascii="Courier New" w:cs="Courier New" w:eastAsia="Courier New" w:hAnsi="Courier New"/>
+          <w:sz w:val="20"/>
+          <w:szCs w:val="20"/>
+        </w:rPr>
+      </w:pPr>
+      <w:r>
+        <w:rPr>
+          <w:rFonts w:ascii="Courier New" w:cs="Courier New" w:eastAsia="Courier New" w:hAnsi="Courier New"/>
+          <w:sz w:val="20"/>
+          <w:szCs w:val="20"/>
+          <w:rtl w:val="0"/>
+        </w:rPr>
+        <w:t xml:space="preserve">This indicates that the MLP model performs significantly better than the linear regression model. This is due to several reasons, such as the MLP model having a larger number of trainable parameters, which provides it with more capacity to learn information from the data. The MLP model can also capture complex mathematical relationships via hidden layer connections, which is not an option in linear regression. Additionally, neural networks can capture non-linear relationships since they have non-linear activation functions, unlike linear regression. Furthermore, MLPs can automatically extract the most important non-linear features without requiring explicit transformations or human intervention into the data. This is a capability that is not available in linear regression.</w:t>
+      </w:r>
+    </w:p>
+    <w:p>
+      <w:pPr>
+        <w:spacing w:line="276" w:lineRule="auto"/>
+        <w:rPr>
+          <w:rFonts w:ascii="Courier New" w:cs="Courier New" w:eastAsia="Courier New" w:hAnsi="Courier New"/>
+          <w:b w:val="1"/>
+          <w:sz w:val="20"/>
+          <w:szCs w:val="20"/>
+        </w:rPr>
+      </w:pPr>
+      <w:r>
+        <w:rPr>
+          <w:rtl w:val="0"/>
+        </w:rPr>
+      </w:r>
+    </w:p>
+    <w:p>
+      <w:pPr>
+        <w:spacing w:line="276" w:lineRule="auto"/>
+        <w:rPr>
+          <w:rFonts w:ascii="Courier New" w:cs="Courier New" w:eastAsia="Courier New" w:hAnsi="Courier New"/>
+          <w:sz w:val="20"/>
+          <w:szCs w:val="20"/>
+        </w:rPr>
+      </w:pPr>
+      <w:r>
+        <w:rPr>
+          <w:rFonts w:ascii="Courier New" w:cs="Courier New" w:eastAsia="Courier New" w:hAnsi="Courier New"/>
+          <w:sz w:val="20"/>
+          <w:szCs w:val="20"/>
+          <w:rtl w:val="0"/>
+        </w:rPr>
+        <w:t xml:space="preserve">However as a con, it is worth noting that neural networks can be more computationally expensive and may require more careful tuning of hyperparameters compared to linear regression. Additionally, neural networks can be more prone to overfitting if not properly regularized.</w:t>
       </w:r>
     </w:p>
     <w:p>
@@ -5596,7 +5881,6 @@
         <w:spacing w:line="276" w:lineRule="auto"/>
         <w:rPr>
           <w:rFonts w:ascii="Courier New" w:cs="Courier New" w:eastAsia="Courier New" w:hAnsi="Courier New"/>
-          <w:b w:val="1"/>
           <w:sz w:val="20"/>
           <w:szCs w:val="20"/>
         </w:rPr>
@@ -5610,6 +5894,166 @@
           <w:rtl w:val="0"/>
         </w:rPr>
         <w:t xml:space="preserve">ANS:</w:t>
+        <w:br w:type="textWrapping"/>
+      </w:r>
+      <w:r>
+        <w:rPr>
+          <w:rFonts w:ascii="Courier New" w:cs="Courier New" w:eastAsia="Courier New" w:hAnsi="Courier New"/>
+          <w:sz w:val="20"/>
+          <w:szCs w:val="20"/>
+          <w:rtl w:val="0"/>
+        </w:rPr>
+        <w:t xml:space="preserve">The appropriate activation function for the output variable depends on the range of the output values and the range of the activation function. ReLU activation function outputs values in the range [0,</w:t>
+      </w:r>
+      <w:hyperlink r:id="rId22">
+        <w:r>
+          <w:rPr>
+            <w:rFonts w:ascii="Courier New" w:cs="Courier New" w:eastAsia="Courier New" w:hAnsi="Courier New"/>
+            <w:sz w:val="20"/>
+            <w:szCs w:val="20"/>
+          </w:rPr>
+          <w:drawing>
+            <wp:inline distB="19050" distT="19050" distL="19050" distR="19050">
+              <wp:extent cx="114300" cy="63500"/>
+              <wp:effectExtent b="0" l="0" r="0" t="0"/>
+              <wp:docPr id="97" name="image12.png"/>
+              <a:graphic>
+                <a:graphicData uri="http://schemas.openxmlformats.org/drawingml/2006/picture">
+                  <pic:pic>
+                    <pic:nvPicPr>
+                      <pic:cNvPr id="0" name="image12.png"/>
+                      <pic:cNvPicPr preferRelativeResize="0"/>
+                    </pic:nvPicPr>
+                    <pic:blipFill>
+                      <a:blip r:embed="rId23"/>
+                      <a:srcRect b="0" l="0" r="0" t="0"/>
+                      <a:stretch>
+                        <a:fillRect/>
+                      </a:stretch>
+                    </pic:blipFill>
+                    <pic:spPr>
+                      <a:xfrm>
+                        <a:off x="0" y="0"/>
+                        <a:ext cx="114300" cy="63500"/>
+                      </a:xfrm>
+                      <a:prstGeom prst="rect"/>
+                      <a:ln/>
+                    </pic:spPr>
+                  </pic:pic>
+                </a:graphicData>
+              </a:graphic>
+            </wp:inline>
+          </w:drawing>
+        </w:r>
+      </w:hyperlink>
+      <w:r>
+        <w:rPr>
+          <w:rFonts w:ascii="Courier New" w:cs="Courier New" w:eastAsia="Courier New" w:hAnsi="Courier New"/>
+          <w:sz w:val="20"/>
+          <w:szCs w:val="20"/>
+          <w:rtl w:val="0"/>
+        </w:rPr>
+        <w:t xml:space="preserve">], while tanh outputs values between -1 and 1, and sigmoid / logistic outputs values between 0 and 1.</w:t>
+      </w:r>
+    </w:p>
+    <w:p>
+      <w:pPr>
+        <w:spacing w:line="276" w:lineRule="auto"/>
+        <w:rPr>
+          <w:rFonts w:ascii="Courier New" w:cs="Courier New" w:eastAsia="Courier New" w:hAnsi="Courier New"/>
+          <w:sz w:val="20"/>
+          <w:szCs w:val="20"/>
+        </w:rPr>
+      </w:pPr>
+      <w:r>
+        <w:rPr>
+          <w:rtl w:val="0"/>
+        </w:rPr>
+      </w:r>
+    </w:p>
+    <w:p>
+      <w:pPr>
+        <w:spacing w:line="276" w:lineRule="auto"/>
+        <w:rPr>
+          <w:rFonts w:ascii="Courier New" w:cs="Courier New" w:eastAsia="Courier New" w:hAnsi="Courier New"/>
+          <w:sz w:val="20"/>
+          <w:szCs w:val="20"/>
+        </w:rPr>
+      </w:pPr>
+      <w:r>
+        <w:rPr>
+          <w:rFonts w:ascii="Courier New" w:cs="Courier New" w:eastAsia="Courier New" w:hAnsi="Courier New"/>
+          <w:sz w:val="20"/>
+          <w:szCs w:val="20"/>
+          <w:rtl w:val="0"/>
+        </w:rPr>
+        <w:t xml:space="preserve">As the output variable in this case is price, which has a range of [0,</w:t>
+      </w:r>
+      <w:hyperlink r:id="rId24">
+        <w:r>
+          <w:rPr>
+            <w:rFonts w:ascii="Courier New" w:cs="Courier New" w:eastAsia="Courier New" w:hAnsi="Courier New"/>
+            <w:sz w:val="20"/>
+            <w:szCs w:val="20"/>
+          </w:rPr>
+          <w:drawing>
+            <wp:inline distB="19050" distT="19050" distL="19050" distR="19050">
+              <wp:extent cx="114300" cy="63500"/>
+              <wp:effectExtent b="0" l="0" r="0" t="0"/>
+              <wp:docPr id="105" name="image10.png"/>
+              <a:graphic>
+                <a:graphicData uri="http://schemas.openxmlformats.org/drawingml/2006/picture">
+                  <pic:pic>
+                    <pic:nvPicPr>
+                      <pic:cNvPr id="0" name="image10.png"/>
+                      <pic:cNvPicPr preferRelativeResize="0"/>
+                    </pic:nvPicPr>
+                    <pic:blipFill>
+                      <a:blip r:embed="rId23"/>
+                      <a:srcRect b="0" l="0" r="0" t="0"/>
+                      <a:stretch>
+                        <a:fillRect/>
+                      </a:stretch>
+                    </pic:blipFill>
+                    <pic:spPr>
+                      <a:xfrm>
+                        <a:off x="0" y="0"/>
+                        <a:ext cx="114300" cy="63500"/>
+                      </a:xfrm>
+                      <a:prstGeom prst="rect"/>
+                      <a:ln/>
+                    </pic:spPr>
+                  </pic:pic>
+                </a:graphicData>
+              </a:graphic>
+            </wp:inline>
+          </w:drawing>
+        </w:r>
+      </w:hyperlink>
+      <w:r>
+        <w:rPr>
+          <w:rFonts w:ascii="Courier New" w:cs="Courier New" w:eastAsia="Courier New" w:hAnsi="Courier New"/>
+          <w:sz w:val="20"/>
+          <w:szCs w:val="20"/>
+          <w:rtl w:val="0"/>
+        </w:rPr>
+        <w:t xml:space="preserve">], we require an activation function whose range matches the desired range of the output. Therefore, we should use ReLU activation function for the output as it produces values within the desired range.</w:t>
+      </w:r>
+    </w:p>
+    <w:p>
+      <w:pPr>
+        <w:spacing w:line="276" w:lineRule="auto"/>
+        <w:rPr>
+          <w:rFonts w:ascii="Courier New" w:cs="Courier New" w:eastAsia="Courier New" w:hAnsi="Courier New"/>
+          <w:b w:val="1"/>
+          <w:sz w:val="20"/>
+          <w:szCs w:val="20"/>
+        </w:rPr>
+      </w:pPr>
+      <w:r>
+        <w:rPr>
+          <w:rtl w:val="0"/>
+        </w:rPr>
       </w:r>
     </w:p>
     <w:p>
@@ -5678,7 +6122,6 @@
         <w:spacing w:line="276" w:lineRule="auto"/>
         <w:rPr>
           <w:rFonts w:ascii="Courier New" w:cs="Courier New" w:eastAsia="Courier New" w:hAnsi="Courier New"/>
-          <w:b w:val="1"/>
           <w:sz w:val="20"/>
           <w:szCs w:val="20"/>
         </w:rPr>
@@ -5692,6 +6135,16 @@
           <w:rtl w:val="0"/>
         </w:rPr>
         <w:t xml:space="preserve">ANS:</w:t>
+        <w:br w:type="textWrapping"/>
+      </w:r>
+      <w:r>
+        <w:rPr>
+          <w:rFonts w:ascii="Courier New" w:cs="Courier New" w:eastAsia="Courier New" w:hAnsi="Courier New"/>
+          <w:sz w:val="20"/>
+          <w:szCs w:val="20"/>
+          <w:rtl w:val="0"/>
+        </w:rPr>
+        <w:t xml:space="preserve">Increasing the depth of a neural network beyond a certain point can lead to overfitting, which is a common problem in machine learning. Overfitting occurs when the model learns the noise in the data instead of the underlying patterns, resulting in poor performance on new, unseen data. Deep neural networks with too many layers can also suffer from the vanishing gradient problem. This occurs when the gradient signal becomes too small as it backpropagates through many layers, making it difficult for the network to learn and update the weights properly. Another issue with deeper networks is that they require more computational resources and training time, which can lead to longer training times and higher hardware costs.</w:t>
       </w:r>
     </w:p>
     <w:p>
@@ -6390,16 +6843,16 @@
           <wp:inline distB="0" distT="0" distL="0" distR="0">
             <wp:extent cx="5943600" cy="3175000"/>
             <wp:effectExtent b="0" l="0" r="0" t="0"/>
-            <wp:docPr descr="Chart&#10;&#10;Description automatically generated" id="95" name="image7.png"/>
+            <wp:docPr descr="Chart&#10;&#10;Description automatically generated" id="110" name="image11.png"/>
             <a:graphic>
               <a:graphicData uri="http://schemas.openxmlformats.org/drawingml/2006/picture">
                 <pic:pic>
                   <pic:nvPicPr>
-                    <pic:cNvPr descr="Chart&#10;&#10;Description automatically generated" id="0" name="image7.png"/>
+                    <pic:cNvPr descr="Chart&#10;&#10;Description automatically generated" id="0" name="image11.png"/>
                     <pic:cNvPicPr preferRelativeResize="0"/>
                   </pic:nvPicPr>
                   <pic:blipFill>
-                    <a:blip r:embed="rId22"/>
+                    <a:blip r:embed="rId25"/>
                     <a:srcRect b="0" l="0" r="0" t="0"/>
                     <a:stretch>
                       <a:fillRect/>
@@ -6460,16 +6913,16 @@
           <wp:inline distB="0" distT="0" distL="0" distR="0">
             <wp:extent cx="5943600" cy="3122295"/>
             <wp:effectExtent b="0" l="0" r="0" t="0"/>
-            <wp:docPr descr="Chart, histogram&#10;&#10;Description automatically generated" id="93" name="image12.png"/>
+            <wp:docPr descr="Chart, histogram&#10;&#10;Description automatically generated" id="111" name="image8.png"/>
             <a:graphic>
               <a:graphicData uri="http://schemas.openxmlformats.org/drawingml/2006/picture">
                 <pic:pic>
                   <pic:nvPicPr>
-                    <pic:cNvPr descr="Chart, histogram&#10;&#10;Description automatically generated" id="0" name="image12.png"/>
+                    <pic:cNvPr descr="Chart, histogram&#10;&#10;Description automatically generated" id="0" name="image8.png"/>
                     <pic:cNvPicPr preferRelativeResize="0"/>
                   </pic:nvPicPr>
                   <pic:blipFill>
-                    <a:blip r:embed="rId23"/>
+                    <a:blip r:embed="rId26"/>
                     <a:srcRect b="0" l="0" r="0" t="0"/>
                     <a:stretch>
                       <a:fillRect/>
@@ -6961,16 +7414,16 @@
           <wp:inline distB="0" distT="0" distL="0" distR="0">
             <wp:extent cx="5826970" cy="4461118"/>
             <wp:effectExtent b="0" l="0" r="0" t="0"/>
-            <wp:docPr descr="Chart, bar chart&#10;&#10;Description automatically generated" id="94" name="image5.png"/>
+            <wp:docPr descr="Chart, bar chart&#10;&#10;Description automatically generated" id="112" name="image9.png"/>
             <a:graphic>
               <a:graphicData uri="http://schemas.openxmlformats.org/drawingml/2006/picture">
                 <pic:pic>
                   <pic:nvPicPr>
-                    <pic:cNvPr descr="Chart, bar chart&#10;&#10;Description automatically generated" id="0" name="image5.png"/>
+                    <pic:cNvPr descr="Chart, bar chart&#10;&#10;Description automatically generated" id="0" name="image9.png"/>
                     <pic:cNvPicPr preferRelativeResize="0"/>
                   </pic:nvPicPr>
                   <pic:blipFill>
-                    <a:blip r:embed="rId24"/>
+                    <a:blip r:embed="rId27"/>
                     <a:srcRect b="0" l="0" r="0" t="0"/>
                     <a:stretch>
                       <a:fillRect/>
@@ -7184,6 +7637,111 @@
       </w:pPr>
     </w:pPrDefault>
   </w:docDefaults>
+  <w:style w:type="paragraph" w:styleId="Normal" w:default="1">
+    <w:name w:val="normal"/>
+  </w:style>
+  <w:style w:type="table" w:styleId="TableNormal" w:default="1">
+    <w:name w:val="Table Normal"/>
+  </w:style>
+  <w:style w:type="paragraph" w:styleId="Heading1">
+    <w:name w:val="heading 1"/>
+    <w:basedOn w:val="Normal"/>
+    <w:next w:val="Normal"/>
+    <w:pPr>
+      <w:keepNext w:val="1"/>
+      <w:keepLines w:val="1"/>
+      <w:spacing w:after="120" w:before="400" w:lineRule="auto"/>
+    </w:pPr>
+    <w:rPr>
+      <w:sz w:val="40"/>
+      <w:szCs w:val="40"/>
+    </w:rPr>
+  </w:style>
+  <w:style w:type="paragraph" w:styleId="Heading2">
+    <w:name w:val="heading 2"/>
+    <w:basedOn w:val="Normal"/>
+    <w:next w:val="Normal"/>
+    <w:pPr>
+      <w:keepNext w:val="1"/>
+      <w:keepLines w:val="1"/>
+      <w:spacing w:after="120" w:before="360" w:lineRule="auto"/>
+    </w:pPr>
+    <w:rPr>
+      <w:sz w:val="32"/>
+      <w:szCs w:val="32"/>
+    </w:rPr>
+  </w:style>
+  <w:style w:type="paragraph" w:styleId="Heading3">
+    <w:name w:val="heading 3"/>
+    <w:basedOn w:val="Normal"/>
+    <w:next w:val="Normal"/>
+    <w:pPr>
+      <w:keepNext w:val="1"/>
+      <w:keepLines w:val="1"/>
+      <w:spacing w:after="80" w:before="320" w:lineRule="auto"/>
+    </w:pPr>
+    <w:rPr>
+      <w:color w:val="434343"/>
+      <w:sz w:val="28"/>
+      <w:szCs w:val="28"/>
+    </w:rPr>
+  </w:style>
+  <w:style w:type="paragraph" w:styleId="Heading4">
+    <w:name w:val="heading 4"/>
+    <w:basedOn w:val="Normal"/>
+    <w:next w:val="Normal"/>
+    <w:pPr>
+      <w:keepNext w:val="1"/>
+      <w:keepLines w:val="1"/>
+      <w:spacing w:after="80" w:before="280" w:lineRule="auto"/>
+    </w:pPr>
+    <w:rPr>
+      <w:color w:val="666666"/>
+      <w:sz w:val="24"/>
+      <w:szCs w:val="24"/>
+    </w:rPr>
+  </w:style>
+  <w:style w:type="paragraph" w:styleId="Heading5">
+    <w:name w:val="heading 5"/>
+    <w:basedOn w:val="Normal"/>
+    <w:next w:val="Normal"/>
+    <w:pPr>
+      <w:keepNext w:val="1"/>
+      <w:keepLines w:val="1"/>
+      <w:spacing w:after="80" w:before="240" w:lineRule="auto"/>
+    </w:pPr>
+    <w:rPr>
+      <w:color w:val="666666"/>
+    </w:rPr>
+  </w:style>
+  <w:style w:type="paragraph" w:styleId="Heading6">
+    <w:name w:val="heading 6"/>
+    <w:basedOn w:val="Normal"/>
+    <w:next w:val="Normal"/>
+    <w:pPr>
+      <w:keepNext w:val="1"/>
+      <w:keepLines w:val="1"/>
+      <w:spacing w:after="80" w:before="240" w:lineRule="auto"/>
+    </w:pPr>
+    <w:rPr>
+      <w:i w:val="1"/>
+      <w:color w:val="666666"/>
+    </w:rPr>
+  </w:style>
+  <w:style w:type="paragraph" w:styleId="Title">
+    <w:name w:val="Title"/>
+    <w:basedOn w:val="Normal"/>
+    <w:next w:val="Normal"/>
+    <w:pPr>
+      <w:keepNext w:val="1"/>
+      <w:keepLines w:val="1"/>
+      <w:spacing w:after="60" w:lineRule="auto"/>
+    </w:pPr>
+    <w:rPr>
+      <w:sz w:val="52"/>
+      <w:szCs w:val="52"/>
+    </w:rPr>
+  </w:style>
   <w:style w:type="paragraph" w:styleId="Normal" w:default="1">
     <w:name w:val="normal"/>
   </w:style>
@@ -7796,6 +8354,37 @@
       </w:tblCellMar>
     </w:tblPr>
   </w:style>
+  <w:style w:type="paragraph" w:styleId="Subtitle">
+    <w:name w:val="Subtitle"/>
+    <w:basedOn w:val="Normal"/>
+    <w:next w:val="Normal"/>
+    <w:pPr>
+      <w:keepNext w:val="1"/>
+      <w:keepLines w:val="1"/>
+      <w:spacing w:after="320" w:lineRule="auto"/>
+    </w:pPr>
+    <w:rPr>
+      <w:color w:val="666666"/>
+      <w:sz w:val="30"/>
+      <w:szCs w:val="30"/>
+    </w:rPr>
+  </w:style>
+  <w:style w:type="table" w:styleId="Table1">
+    <w:basedOn w:val="TableNormal"/>
+    <w:pPr>
+      <w:spacing w:line="240" w:lineRule="auto"/>
+    </w:pPr>
+    <w:tblPr>
+      <w:tblStyleRowBandSize w:val="1"/>
+      <w:tblStyleColBandSize w:val="1"/>
+      <w:tblCellMar>
+        <w:top w:w="100.0" w:type="dxa"/>
+        <w:left w:w="100.0" w:type="dxa"/>
+        <w:bottom w:w="100.0" w:type="dxa"/>
+        <w:right w:w="100.0" w:type="dxa"/>
+      </w:tblCellMar>
+    </w:tblPr>
+  </w:style>
 </w:styles>
 </file>
 
@@ -8121,7 +8710,7 @@
 
 <file path=customXML/item1.xml><?xml version="1.0" encoding="utf-8"?>
 <go:gDocsCustomXmlDataStorage xmlns:go="http://customooxmlschemas.google.com/" xmlns:r="http://schemas.openxmlformats.org/officeDocument/2006/relationships" uri="GoogleDocsCustomDataVersion1">
-  <go:docsCustomData xmlns:go="http://customooxmlschemas.google.com/" roundtripDataSignature="AMtx7mizu/YIwu6Vc+UIVo8AEIHawyQhrQ==">AMUW2mWCLTxf4I1t1F4/FcBR5N54BAqvNXAAVxFWiYHIdvNw557+U09RSe6jMTenjXQQss2iKESCm5GfXnurfPAXBIdCX3drLFqYwncPcCCLRJJIsJZuYhE=</go:docsCustomData>
+  <go:docsCustomData xmlns:go="http://customooxmlschemas.google.com/" roundtripDataSignature="AMtx7mizu/YIwu6Vc+UIVo8AEIHawyQhrQ==">AMUW2mUWE+08sY26CUSJRoasLN4rw7ToGArUpn22/yL4d64OTP2Oe3Ki2GHqgb2E899IaVyRP5Px0NyS5xauRkw+2E7mrSWcJy4CyF9ITu/99H94ZxXuUws=</go:docsCustomData>
 </go:gDocsCustomXmlDataStorage>
 </file>
 

</xml_diff>